<commit_message>
Update Group Assignment Cover Page - Deliverable 3.docx
</commit_message>
<xml_diff>
--- a/INF272Project/Group Assignment Cover Page - Deliverable 3.docx
+++ b/INF272Project/Group Assignment Cover Page - Deliverable 3.docx
@@ -1,6 +1,6 @@
 
 <file path=word/document.xml><?xml version="1.0" encoding="utf-8"?>
-<w:document xmlns:wpc="http://schemas.microsoft.com/office/word/2010/wordprocessingCanvas" xmlns:cx="http://schemas.microsoft.com/office/drawing/2014/chartex" xmlns:cx1="http://schemas.microsoft.com/office/drawing/2015/9/8/chartex" xmlns:cx2="http://schemas.microsoft.com/office/drawing/2015/10/21/chartex" xmlns:cx3="http://schemas.microsoft.com/office/drawing/2016/5/9/chartex" xmlns:cx4="http://schemas.microsoft.com/office/drawing/2016/5/10/chartex" xmlns:cx5="http://schemas.microsoft.com/office/drawing/2016/5/11/chartex" xmlns:cx6="http://schemas.microsoft.com/office/drawing/2016/5/12/chartex" xmlns:cx7="http://schemas.microsoft.com/office/drawing/2016/5/13/chartex" xmlns:cx8="http://schemas.microsoft.com/office/drawing/2016/5/14/chartex" xmlns:mc="http://schemas.openxmlformats.org/markup-compatibility/2006" xmlns:aink="http://schemas.microsoft.com/office/drawing/2016/ink" xmlns:am3d="http://schemas.microsoft.com/office/drawing/2017/model3d" xmlns:o="urn:schemas-microsoft-com:office:office" xmlns:r="http://schemas.openxmlformats.org/officeDocument/2006/relationships" xmlns:m="http://schemas.openxmlformats.org/officeDocument/2006/math" xmlns:v="urn:schemas-microsoft-com:vml" xmlns:wp14="http://schemas.microsoft.com/office/word/2010/wordprocessingDrawing" xmlns:wp="http://schemas.openxmlformats.org/drawingml/2006/wordprocessingDrawing" xmlns:w10="urn:schemas-microsoft-com:office:word" xmlns:w="http://schemas.openxmlformats.org/wordprocessingml/2006/main" xmlns:w14="http://schemas.microsoft.com/office/word/2010/wordml" xmlns:w15="http://schemas.microsoft.com/office/word/2012/wordml" xmlns:w16cid="http://schemas.microsoft.com/office/word/2016/wordml/cid" xmlns:w16se="http://schemas.microsoft.com/office/word/2015/wordml/symex" xmlns:wpg="http://schemas.microsoft.com/office/word/2010/wordprocessingGroup" xmlns:wpi="http://schemas.microsoft.com/office/word/2010/wordprocessingInk" xmlns:wne="http://schemas.microsoft.com/office/word/2006/wordml" xmlns:wps="http://schemas.microsoft.com/office/word/2010/wordprocessingShape" mc:Ignorable="w14 w15 w16se w16cid wp14">
+<w:document xmlns:wpc="http://schemas.microsoft.com/office/word/2010/wordprocessingCanvas" xmlns:cx="http://schemas.microsoft.com/office/drawing/2014/chartex" xmlns:cx1="http://schemas.microsoft.com/office/drawing/2015/9/8/chartex" xmlns:mc="http://schemas.openxmlformats.org/markup-compatibility/2006" xmlns:o="urn:schemas-microsoft-com:office:office" xmlns:r="http://schemas.openxmlformats.org/officeDocument/2006/relationships" xmlns:m="http://schemas.openxmlformats.org/officeDocument/2006/math" xmlns:v="urn:schemas-microsoft-com:vml" xmlns:wp14="http://schemas.microsoft.com/office/word/2010/wordprocessingDrawing" xmlns:wp="http://schemas.openxmlformats.org/drawingml/2006/wordprocessingDrawing" xmlns:w10="urn:schemas-microsoft-com:office:word" xmlns:w="http://schemas.openxmlformats.org/wordprocessingml/2006/main" xmlns:w14="http://schemas.microsoft.com/office/word/2010/wordml" xmlns:w15="http://schemas.microsoft.com/office/word/2012/wordml" xmlns:w16se="http://schemas.microsoft.com/office/word/2015/wordml/symex" xmlns:wpg="http://schemas.microsoft.com/office/word/2010/wordprocessingGroup" xmlns:wpi="http://schemas.microsoft.com/office/word/2010/wordprocessingInk" xmlns:wne="http://schemas.microsoft.com/office/word/2006/wordml" xmlns:wps="http://schemas.microsoft.com/office/word/2010/wordprocessingShape" mc:Ignorable="w14 w15 w16se wp14">
   <w:body>
     <w:p>
       <w:pPr>
@@ -736,8 +736,6 @@
               </w:rPr>
               <w:t>N</w:t>
             </w:r>
-            <w:bookmarkStart w:id="0" w:name="_GoBack"/>
-            <w:bookmarkEnd w:id="0"/>
           </w:p>
         </w:tc>
       </w:tr>
@@ -758,6 +756,13 @@
                 <w:lang w:val="nl-NL"/>
               </w:rPr>
             </w:pPr>
+            <w:r>
+              <w:rPr>
+                <w:rFonts w:ascii="Arial" w:hAnsi="Arial" w:cs="Arial"/>
+                <w:lang w:val="nl-NL"/>
+              </w:rPr>
+              <w:t>u</w:t>
+            </w:r>
           </w:p>
         </w:tc>
         <w:tc>
@@ -773,6 +778,13 @@
                 <w:lang w:val="nl-NL"/>
               </w:rPr>
             </w:pPr>
+            <w:r>
+              <w:rPr>
+                <w:rFonts w:ascii="Arial" w:hAnsi="Arial" w:cs="Arial"/>
+                <w:lang w:val="nl-NL"/>
+              </w:rPr>
+              <w:t>1</w:t>
+            </w:r>
           </w:p>
         </w:tc>
         <w:tc>
@@ -788,6 +800,13 @@
                 <w:lang w:val="nl-NL"/>
               </w:rPr>
             </w:pPr>
+            <w:r>
+              <w:rPr>
+                <w:rFonts w:ascii="Arial" w:hAnsi="Arial" w:cs="Arial"/>
+                <w:lang w:val="nl-NL"/>
+              </w:rPr>
+              <w:t>7</w:t>
+            </w:r>
           </w:p>
         </w:tc>
         <w:tc>
@@ -803,6 +822,13 @@
                 <w:lang w:val="nl-NL"/>
               </w:rPr>
             </w:pPr>
+            <w:r>
+              <w:rPr>
+                <w:rFonts w:ascii="Arial" w:hAnsi="Arial" w:cs="Arial"/>
+                <w:lang w:val="nl-NL"/>
+              </w:rPr>
+              <w:t>0</w:t>
+            </w:r>
           </w:p>
         </w:tc>
         <w:tc>
@@ -818,6 +844,13 @@
                 <w:lang w:val="nl-NL"/>
               </w:rPr>
             </w:pPr>
+            <w:r>
+              <w:rPr>
+                <w:rFonts w:ascii="Arial" w:hAnsi="Arial" w:cs="Arial"/>
+                <w:lang w:val="nl-NL"/>
+              </w:rPr>
+              <w:t>8</w:t>
+            </w:r>
           </w:p>
         </w:tc>
         <w:tc>
@@ -833,6 +866,13 @@
                 <w:lang w:val="nl-NL"/>
               </w:rPr>
             </w:pPr>
+            <w:r>
+              <w:rPr>
+                <w:rFonts w:ascii="Arial" w:hAnsi="Arial" w:cs="Arial"/>
+                <w:lang w:val="nl-NL"/>
+              </w:rPr>
+              <w:t>0</w:t>
+            </w:r>
           </w:p>
         </w:tc>
         <w:tc>
@@ -848,6 +888,13 @@
                 <w:lang w:val="nl-NL"/>
               </w:rPr>
             </w:pPr>
+            <w:r>
+              <w:rPr>
+                <w:rFonts w:ascii="Arial" w:hAnsi="Arial" w:cs="Arial"/>
+                <w:lang w:val="nl-NL"/>
+              </w:rPr>
+              <w:t>7</w:t>
+            </w:r>
           </w:p>
         </w:tc>
         <w:tc>
@@ -863,6 +910,13 @@
                 <w:lang w:val="nl-NL"/>
               </w:rPr>
             </w:pPr>
+            <w:r>
+              <w:rPr>
+                <w:rFonts w:ascii="Arial" w:hAnsi="Arial" w:cs="Arial"/>
+                <w:lang w:val="nl-NL"/>
+              </w:rPr>
+              <w:t>1</w:t>
+            </w:r>
           </w:p>
         </w:tc>
         <w:tc>
@@ -878,6 +932,13 @@
                 <w:lang w:val="nl-NL"/>
               </w:rPr>
             </w:pPr>
+            <w:r>
+              <w:rPr>
+                <w:rFonts w:ascii="Arial" w:hAnsi="Arial" w:cs="Arial"/>
+                <w:lang w:val="nl-NL"/>
+              </w:rPr>
+              <w:t>2</w:t>
+            </w:r>
           </w:p>
         </w:tc>
         <w:tc>
@@ -893,6 +954,13 @@
                 <w:lang w:val="nl-NL"/>
               </w:rPr>
             </w:pPr>
+            <w:r>
+              <w:rPr>
+                <w:rFonts w:ascii="Arial" w:hAnsi="Arial" w:cs="Arial"/>
+                <w:lang w:val="nl-NL"/>
+              </w:rPr>
+              <w:t>De Jager</w:t>
+            </w:r>
           </w:p>
         </w:tc>
         <w:tc>
@@ -908,6 +976,15 @@
                 <w:lang w:val="nl-NL"/>
               </w:rPr>
             </w:pPr>
+            <w:r>
+              <w:rPr>
+                <w:rFonts w:ascii="Arial" w:hAnsi="Arial" w:cs="Arial"/>
+                <w:lang w:val="nl-NL"/>
+              </w:rPr>
+              <w:t>JM</w:t>
+            </w:r>
+            <w:bookmarkStart w:id="0" w:name="_GoBack"/>
+            <w:bookmarkEnd w:id="0"/>
           </w:p>
         </w:tc>
       </w:tr>
@@ -1704,6 +1781,7 @@
             <w:r>
               <w:rPr>
                 <w:noProof/>
+                <w:lang w:val="en-ZA" w:eastAsia="en-ZA"/>
               </w:rPr>
               <w:drawing>
                 <wp:anchor distT="0" distB="0" distL="114300" distR="114300" simplePos="0" relativeHeight="251659264" behindDoc="0" locked="0" layoutInCell="1" allowOverlap="1" wp14:anchorId="678B1287" wp14:editId="72B91C5B">
@@ -1936,7 +2014,7 @@
 </file>
 
 <file path=word/styles.xml><?xml version="1.0" encoding="utf-8"?>
-<w:styles xmlns:mc="http://schemas.openxmlformats.org/markup-compatibility/2006" xmlns:r="http://schemas.openxmlformats.org/officeDocument/2006/relationships" xmlns:w="http://schemas.openxmlformats.org/wordprocessingml/2006/main" xmlns:w14="http://schemas.microsoft.com/office/word/2010/wordml" xmlns:w15="http://schemas.microsoft.com/office/word/2012/wordml" xmlns:w16cid="http://schemas.microsoft.com/office/word/2016/wordml/cid" xmlns:w16se="http://schemas.microsoft.com/office/word/2015/wordml/symex" mc:Ignorable="w14 w15 w16se w16cid">
+<w:styles xmlns:mc="http://schemas.openxmlformats.org/markup-compatibility/2006" xmlns:r="http://schemas.openxmlformats.org/officeDocument/2006/relationships" xmlns:w="http://schemas.openxmlformats.org/wordprocessingml/2006/main" xmlns:w14="http://schemas.microsoft.com/office/word/2010/wordml" xmlns:w15="http://schemas.microsoft.com/office/word/2012/wordml" xmlns:w16se="http://schemas.microsoft.com/office/word/2015/wordml/symex" mc:Ignorable="w14 w15 w16se">
   <w:docDefaults>
     <w:rPrDefault>
       <w:rPr>
@@ -1946,7 +2024,7 @@
     </w:rPrDefault>
     <w:pPrDefault/>
   </w:docDefaults>
-  <w:latentStyles w:defLockedState="0" w:defUIPriority="99" w:defSemiHidden="0" w:defUnhideWhenUsed="0" w:defQFormat="0" w:count="377">
+  <w:latentStyles w:defLockedState="0" w:defUIPriority="99" w:defSemiHidden="0" w:defUnhideWhenUsed="0" w:defQFormat="0" w:count="371">
     <w:lsdException w:name="Normal" w:uiPriority="0" w:qFormat="1"/>
     <w:lsdException w:name="heading 1" w:uiPriority="9" w:qFormat="1"/>
     <w:lsdException w:name="heading 2" w:semiHidden="1" w:uiPriority="9" w:unhideWhenUsed="1" w:qFormat="1"/>
@@ -2318,12 +2396,6 @@
     <w:lsdException w:name="List Table 5 Dark Accent 6" w:uiPriority="50"/>
     <w:lsdException w:name="List Table 6 Colorful Accent 6" w:uiPriority="51"/>
     <w:lsdException w:name="List Table 7 Colorful Accent 6" w:uiPriority="52"/>
-    <w:lsdException w:name="Mention" w:semiHidden="1" w:unhideWhenUsed="1"/>
-    <w:lsdException w:name="Smart Hyperlink" w:semiHidden="1" w:unhideWhenUsed="1"/>
-    <w:lsdException w:name="Hashtag" w:semiHidden="1" w:unhideWhenUsed="1"/>
-    <w:lsdException w:name="Unresolved Mention" w:semiHidden="1" w:unhideWhenUsed="1"/>
-    <w:lsdException w:name="Smart Link" w:semiHidden="1" w:unhideWhenUsed="1"/>
-    <w:lsdException w:name="Smart Link Error" w:semiHidden="1" w:unhideWhenUsed="1"/>
   </w:latentStyles>
   <w:style w:type="paragraph" w:default="1" w:styleId="Normal">
     <w:name w:val="Normal"/>

</xml_diff>

<commit_message>
Updated Assignment Cover Page
</commit_message>
<xml_diff>
--- a/INF272Project/Group Assignment Cover Page - Deliverable 3.docx
+++ b/INF272Project/Group Assignment Cover Page - Deliverable 3.docx
@@ -1230,8 +1230,6 @@
               </w:rPr>
               <w:t>PT</w:t>
             </w:r>
-            <w:bookmarkStart w:id="0" w:name="_GoBack"/>
-            <w:bookmarkEnd w:id="0"/>
           </w:p>
         </w:tc>
       </w:tr>
@@ -1252,6 +1250,13 @@
                 <w:lang w:val="nl-NL"/>
               </w:rPr>
             </w:pPr>
+            <w:r>
+              <w:rPr>
+                <w:rFonts w:ascii="Arial" w:hAnsi="Arial" w:cs="Arial"/>
+                <w:lang w:val="nl-NL"/>
+              </w:rPr>
+              <w:t>u</w:t>
+            </w:r>
           </w:p>
         </w:tc>
         <w:tc>
@@ -1267,6 +1272,13 @@
                 <w:lang w:val="nl-NL"/>
               </w:rPr>
             </w:pPr>
+            <w:r>
+              <w:rPr>
+                <w:rFonts w:ascii="Arial" w:hAnsi="Arial" w:cs="Arial"/>
+                <w:lang w:val="nl-NL"/>
+              </w:rPr>
+              <w:t>1</w:t>
+            </w:r>
           </w:p>
         </w:tc>
         <w:tc>
@@ -1282,6 +1294,13 @@
                 <w:lang w:val="nl-NL"/>
               </w:rPr>
             </w:pPr>
+            <w:r>
+              <w:rPr>
+                <w:rFonts w:ascii="Arial" w:hAnsi="Arial" w:cs="Arial"/>
+                <w:lang w:val="nl-NL"/>
+              </w:rPr>
+              <w:t>6</w:t>
+            </w:r>
           </w:p>
         </w:tc>
         <w:tc>
@@ -1297,6 +1316,13 @@
                 <w:lang w:val="nl-NL"/>
               </w:rPr>
             </w:pPr>
+            <w:r>
+              <w:rPr>
+                <w:rFonts w:ascii="Arial" w:hAnsi="Arial" w:cs="Arial"/>
+                <w:lang w:val="nl-NL"/>
+              </w:rPr>
+              <w:t>0</w:t>
+            </w:r>
           </w:p>
         </w:tc>
         <w:tc>
@@ -1312,6 +1338,13 @@
                 <w:lang w:val="nl-NL"/>
               </w:rPr>
             </w:pPr>
+            <w:r>
+              <w:rPr>
+                <w:rFonts w:ascii="Arial" w:hAnsi="Arial" w:cs="Arial"/>
+                <w:lang w:val="nl-NL"/>
+              </w:rPr>
+              <w:t>5</w:t>
+            </w:r>
           </w:p>
         </w:tc>
         <w:tc>
@@ -1327,6 +1360,13 @@
                 <w:lang w:val="nl-NL"/>
               </w:rPr>
             </w:pPr>
+            <w:r>
+              <w:rPr>
+                <w:rFonts w:ascii="Arial" w:hAnsi="Arial" w:cs="Arial"/>
+                <w:lang w:val="nl-NL"/>
+              </w:rPr>
+              <w:t>1</w:t>
+            </w:r>
           </w:p>
         </w:tc>
         <w:tc>
@@ -1342,6 +1382,13 @@
                 <w:lang w:val="nl-NL"/>
               </w:rPr>
             </w:pPr>
+            <w:r>
+              <w:rPr>
+                <w:rFonts w:ascii="Arial" w:hAnsi="Arial" w:cs="Arial"/>
+                <w:lang w:val="nl-NL"/>
+              </w:rPr>
+              <w:t>6</w:t>
+            </w:r>
           </w:p>
         </w:tc>
         <w:tc>
@@ -1357,6 +1404,13 @@
                 <w:lang w:val="nl-NL"/>
               </w:rPr>
             </w:pPr>
+            <w:r>
+              <w:rPr>
+                <w:rFonts w:ascii="Arial" w:hAnsi="Arial" w:cs="Arial"/>
+                <w:lang w:val="nl-NL"/>
+              </w:rPr>
+              <w:t>9</w:t>
+            </w:r>
           </w:p>
         </w:tc>
         <w:tc>
@@ -1372,6 +1426,13 @@
                 <w:lang w:val="nl-NL"/>
               </w:rPr>
             </w:pPr>
+            <w:r>
+              <w:rPr>
+                <w:rFonts w:ascii="Arial" w:hAnsi="Arial" w:cs="Arial"/>
+                <w:lang w:val="nl-NL"/>
+              </w:rPr>
+              <w:t>7</w:t>
+            </w:r>
           </w:p>
         </w:tc>
         <w:tc>
@@ -1387,6 +1448,13 @@
                 <w:lang w:val="nl-NL"/>
               </w:rPr>
             </w:pPr>
+            <w:r>
+              <w:rPr>
+                <w:rFonts w:ascii="Arial" w:hAnsi="Arial" w:cs="Arial"/>
+                <w:lang w:val="nl-NL"/>
+              </w:rPr>
+              <w:t>Nhahombe</w:t>
+            </w:r>
           </w:p>
         </w:tc>
         <w:tc>
@@ -1402,6 +1470,15 @@
                 <w:lang w:val="nl-NL"/>
               </w:rPr>
             </w:pPr>
+            <w:r>
+              <w:rPr>
+                <w:rFonts w:ascii="Arial" w:hAnsi="Arial" w:cs="Arial"/>
+                <w:lang w:val="nl-NL"/>
+              </w:rPr>
+              <w:t>Z</w:t>
+            </w:r>
+            <w:bookmarkStart w:id="0" w:name="_GoBack"/>
+            <w:bookmarkEnd w:id="0"/>
           </w:p>
         </w:tc>
       </w:tr>
@@ -2101,7 +2178,7 @@
     </w:rPrDefault>
     <w:pPrDefault/>
   </w:docDefaults>
-  <w:latentStyles w:defLockedState="0" w:defUIPriority="99" w:defSemiHidden="0" w:defUnhideWhenUsed="0" w:defQFormat="0" w:count="375">
+  <w:latentStyles w:defLockedState="0" w:defUIPriority="99" w:defSemiHidden="0" w:defUnhideWhenUsed="0" w:defQFormat="0" w:count="377">
     <w:lsdException w:name="Normal" w:uiPriority="0" w:qFormat="1"/>
     <w:lsdException w:name="heading 1" w:uiPriority="9" w:qFormat="1"/>
     <w:lsdException w:name="heading 2" w:semiHidden="1" w:uiPriority="9" w:unhideWhenUsed="1" w:qFormat="1"/>
@@ -2250,11 +2327,11 @@
     <w:lsdException w:name="Table Elegant" w:semiHidden="1" w:unhideWhenUsed="1"/>
     <w:lsdException w:name="Table Professional" w:semiHidden="1" w:unhideWhenUsed="1"/>
     <w:lsdException w:name="Table Subtle 1" w:semiHidden="1" w:unhideWhenUsed="1"/>
+    <w:lsdException w:name="Table Subtle 2" w:semiHidden="1" w:unhideWhenUsed="1"/>
     <w:lsdException w:name="Table Web 1" w:semiHidden="1" w:unhideWhenUsed="1"/>
-    <w:lsdException w:name="Table Web 2" w:semiHidden="1" w:unhideWhenUsed="1"/>
+    <w:lsdException w:name="Table Web 3" w:semiHidden="1" w:unhideWhenUsed="1"/>
     <w:lsdException w:name="Balloon Text" w:semiHidden="1" w:uiPriority="0" w:unhideWhenUsed="1"/>
     <w:lsdException w:name="Table Grid" w:uiPriority="59"/>
-    <w:lsdException w:name="Table Theme" w:semiHidden="1" w:unhideWhenUsed="1"/>
     <w:lsdException w:name="Placeholder Text" w:semiHidden="1"/>
     <w:lsdException w:name="No Spacing" w:uiPriority="1" w:qFormat="1"/>
     <w:lsdException w:name="Light Shading" w:uiPriority="60"/>
@@ -2474,6 +2551,8 @@
     <w:lsdException w:name="Smart Hyperlink" w:semiHidden="1" w:unhideWhenUsed="1"/>
     <w:lsdException w:name="Hashtag" w:semiHidden="1" w:unhideWhenUsed="1"/>
     <w:lsdException w:name="Unresolved Mention" w:semiHidden="1" w:unhideWhenUsed="1"/>
+    <w:lsdException w:name="Smart Link" w:semiHidden="1" w:unhideWhenUsed="1"/>
+    <w:lsdException w:name="Smart Link Error" w:semiHidden="1" w:unhideWhenUsed="1"/>
   </w:latentStyles>
   <w:style w:type="paragraph" w:default="1" w:styleId="Normal">
     <w:name w:val="Normal"/>

</xml_diff>